<commit_message>
Update Individual Progress Report 04-26-25.docx
</commit_message>
<xml_diff>
--- a/Intro to Software Engineering CSC 212-90/Individual Progress Report 04-26-25.docx
+++ b/Intro to Software Engineering CSC 212-90/Individual Progress Report 04-26-25.docx
@@ -3,156 +3,530 @@
 <w:document xmlns:wpc="http://schemas.microsoft.com/office/word/2010/wordprocessingCanvas" xmlns:cx="http://schemas.microsoft.com/office/drawing/2014/chartex" xmlns:cx1="http://schemas.microsoft.com/office/drawing/2015/9/8/chartex" xmlns:cx2="http://schemas.microsoft.com/office/drawing/2015/10/21/chartex" xmlns:cx3="http://schemas.microsoft.com/office/drawing/2016/5/9/chartex" xmlns:cx4="http://schemas.microsoft.com/office/drawing/2016/5/10/chartex" xmlns:cx5="http://schemas.microsoft.com/office/drawing/2016/5/11/chartex" xmlns:cx6="http://schemas.microsoft.com/office/drawing/2016/5/12/chartex" xmlns:cx7="http://schemas.microsoft.com/office/drawing/2016/5/13/chartex" xmlns:cx8="http://schemas.microsoft.com/office/drawing/2016/5/14/chartex" xmlns:mc="http://schemas.openxmlformats.org/markup-compatibility/2006" xmlns:aink="http://schemas.microsoft.com/office/drawing/2016/ink" xmlns:am3d="http://schemas.microsoft.com/office/drawing/2017/model3d" xmlns:o="urn:schemas-microsoft-com:office:office" xmlns:oel="http://schemas.microsoft.com/office/2019/extlst" xmlns:r="http://schemas.openxmlformats.org/officeDocument/2006/relationships" xmlns:m="http://schemas.openxmlformats.org/officeDocument/2006/math" xmlns:v="urn:schemas-microsoft-com:vml" xmlns:wp14="http://schemas.microsoft.com/office/word/2010/wordprocessingDrawing" xmlns:wp="http://schemas.openxmlformats.org/drawingml/2006/wordprocessingDrawing" xmlns:w10="urn:schemas-microsoft-com:office:word" xmlns:w="http://schemas.openxmlformats.org/wordprocessingml/2006/main" xmlns:w14="http://schemas.microsoft.com/office/word/2010/wordml" xmlns:w15="http://schemas.microsoft.com/office/word/2012/wordml" xmlns:w16cex="http://schemas.microsoft.com/office/word/2018/wordml/cex" xmlns:w16cid="http://schemas.microsoft.com/office/word/2016/wordml/cid" xmlns:w16="http://schemas.microsoft.com/office/word/2018/wordml" xmlns:w16du="http://schemas.microsoft.com/office/word/2023/wordml/word16du" xmlns:w16sdtdh="http://schemas.microsoft.com/office/word/2020/wordml/sdtdatahash" xmlns:w16sdtfl="http://schemas.microsoft.com/office/word/2024/wordml/sdtformatlock" xmlns:w16se="http://schemas.microsoft.com/office/word/2015/wordml/symex" xmlns:wpg="http://schemas.microsoft.com/office/word/2010/wordprocessingGroup" xmlns:wpi="http://schemas.microsoft.com/office/word/2010/wordprocessingInk" xmlns:wne="http://schemas.microsoft.com/office/word/2006/wordml" xmlns:wps="http://schemas.microsoft.com/office/word/2010/wordprocessingShape" mc:Ignorable="w14 w15 w16se w16cid w16 w16cex w16sdtdh w16sdtfl w16du wp14">
   <w:body>
     <w:p>
-      <w:r>
+      <w:pPr>
+        <w:rPr>
+          <w:rFonts w:ascii="Times New Roman" w:hAnsi="Times New Roman" w:cs="Times New Roman"/>
+        </w:rPr>
+      </w:pPr>
+      <w:r>
+        <w:rPr>
+          <w:rFonts w:ascii="Times New Roman" w:hAnsi="Times New Roman" w:cs="Times New Roman"/>
+        </w:rPr>
         <w:t>Ben Carpenter</w:t>
       </w:r>
     </w:p>
     <w:p>
-      <w:r>
+      <w:pPr>
+        <w:rPr>
+          <w:rFonts w:ascii="Times New Roman" w:hAnsi="Times New Roman" w:cs="Times New Roman"/>
+        </w:rPr>
+      </w:pPr>
+      <w:r>
+        <w:rPr>
+          <w:rFonts w:ascii="Times New Roman" w:hAnsi="Times New Roman" w:cs="Times New Roman"/>
+        </w:rPr>
         <w:t>https://github.com/NobleWolf42/CSC108-Tutor</w:t>
       </w:r>
     </w:p>
     <w:p>
-      <w:r>
+      <w:pPr>
+        <w:rPr>
+          <w:rFonts w:ascii="Times New Roman" w:hAnsi="Times New Roman" w:cs="Times New Roman"/>
+        </w:rPr>
+      </w:pPr>
+      <w:r>
+        <w:rPr>
+          <w:rFonts w:ascii="Times New Roman" w:hAnsi="Times New Roman" w:cs="Times New Roman"/>
+        </w:rPr>
         <w:t>Weekly Progress Report – 0</w:t>
       </w:r>
       <w:r>
+        <w:rPr>
+          <w:rFonts w:ascii="Times New Roman" w:hAnsi="Times New Roman" w:cs="Times New Roman"/>
+        </w:rPr>
         <w:t>4</w:t>
       </w:r>
       <w:r>
+        <w:rPr>
+          <w:rFonts w:ascii="Times New Roman" w:hAnsi="Times New Roman" w:cs="Times New Roman"/>
+        </w:rPr>
         <w:t>/</w:t>
       </w:r>
       <w:r>
+        <w:rPr>
+          <w:rFonts w:ascii="Times New Roman" w:hAnsi="Times New Roman" w:cs="Times New Roman"/>
+        </w:rPr>
         <w:t>9</w:t>
       </w:r>
       <w:r>
+        <w:rPr>
+          <w:rFonts w:ascii="Times New Roman" w:hAnsi="Times New Roman" w:cs="Times New Roman"/>
+        </w:rPr>
         <w:t>/25</w:t>
       </w:r>
       <w:r>
+        <w:rPr>
+          <w:rFonts w:ascii="Times New Roman" w:hAnsi="Times New Roman" w:cs="Times New Roman"/>
+        </w:rPr>
         <w:t>26</w:t>
       </w:r>
     </w:p>
     <w:p>
-      <w:r>
+      <w:pPr>
+        <w:rPr>
+          <w:rFonts w:ascii="Times New Roman" w:hAnsi="Times New Roman" w:cs="Times New Roman"/>
+        </w:rPr>
+      </w:pPr>
+      <w:r>
+        <w:rPr>
+          <w:rFonts w:ascii="Times New Roman" w:hAnsi="Times New Roman" w:cs="Times New Roman"/>
+        </w:rPr>
         <w:t>Last Week – 0</w:t>
       </w:r>
       <w:r>
+        <w:rPr>
+          <w:rFonts w:ascii="Times New Roman" w:hAnsi="Times New Roman" w:cs="Times New Roman"/>
+        </w:rPr>
         <w:t>4</w:t>
       </w:r>
       <w:r>
+        <w:rPr>
+          <w:rFonts w:ascii="Times New Roman" w:hAnsi="Times New Roman" w:cs="Times New Roman"/>
+        </w:rPr>
         <w:t>/</w:t>
       </w:r>
       <w:r>
+        <w:rPr>
+          <w:rFonts w:ascii="Times New Roman" w:hAnsi="Times New Roman" w:cs="Times New Roman"/>
+        </w:rPr>
         <w:t>1</w:t>
       </w:r>
       <w:r>
+        <w:rPr>
+          <w:rFonts w:ascii="Times New Roman" w:hAnsi="Times New Roman" w:cs="Times New Roman"/>
+        </w:rPr>
         <w:t>9</w:t>
       </w:r>
       <w:r>
+        <w:rPr>
+          <w:rFonts w:ascii="Times New Roman" w:hAnsi="Times New Roman" w:cs="Times New Roman"/>
+        </w:rPr>
         <w:t>/25:</w:t>
       </w:r>
     </w:p>
     <w:p>
-      <w:r>
+      <w:pPr>
+        <w:rPr>
+          <w:rFonts w:ascii="Times New Roman" w:hAnsi="Times New Roman" w:cs="Times New Roman"/>
+        </w:rPr>
+      </w:pPr>
+      <w:r>
+        <w:rPr>
+          <w:rFonts w:ascii="Times New Roman" w:hAnsi="Times New Roman" w:cs="Times New Roman"/>
+        </w:rPr>
         <w:t>Got a first draft of the paper done, and began on second draft.</w:t>
       </w:r>
     </w:p>
     <w:p>
-      <w:r>
+      <w:pPr>
+        <w:rPr>
+          <w:rFonts w:ascii="Times New Roman" w:hAnsi="Times New Roman" w:cs="Times New Roman"/>
+        </w:rPr>
+      </w:pPr>
+      <w:r>
+        <w:rPr>
+          <w:rFonts w:ascii="Times New Roman" w:hAnsi="Times New Roman" w:cs="Times New Roman"/>
+        </w:rPr>
         <w:t>This Week - 0</w:t>
       </w:r>
       <w:r>
+        <w:rPr>
+          <w:rFonts w:ascii="Times New Roman" w:hAnsi="Times New Roman" w:cs="Times New Roman"/>
+        </w:rPr>
         <w:t>4</w:t>
       </w:r>
       <w:r>
+        <w:rPr>
+          <w:rFonts w:ascii="Times New Roman" w:hAnsi="Times New Roman" w:cs="Times New Roman"/>
+        </w:rPr>
         <w:t>/</w:t>
       </w:r>
       <w:r>
+        <w:rPr>
+          <w:rFonts w:ascii="Times New Roman" w:hAnsi="Times New Roman" w:cs="Times New Roman"/>
+        </w:rPr>
         <w:t>1</w:t>
       </w:r>
       <w:r>
+        <w:rPr>
+          <w:rFonts w:ascii="Times New Roman" w:hAnsi="Times New Roman" w:cs="Times New Roman"/>
+        </w:rPr>
         <w:t>9</w:t>
       </w:r>
       <w:r>
+        <w:rPr>
+          <w:rFonts w:ascii="Times New Roman" w:hAnsi="Times New Roman" w:cs="Times New Roman"/>
+        </w:rPr>
         <w:t>/25:</w:t>
       </w:r>
     </w:p>
     <w:p>
-      <w:r>
+      <w:pPr>
+        <w:rPr>
+          <w:rFonts w:ascii="Times New Roman" w:hAnsi="Times New Roman" w:cs="Times New Roman"/>
+        </w:rPr>
+      </w:pPr>
+      <w:r>
+        <w:rPr>
+          <w:rFonts w:ascii="Times New Roman" w:hAnsi="Times New Roman" w:cs="Times New Roman"/>
+        </w:rPr>
         <w:t xml:space="preserve">Finished the final draft. Reviewing it Saturday. </w:t>
       </w:r>
     </w:p>
-    <w:p/>
-    <w:p>
-      <w:r>
+    <w:p>
+      <w:pPr>
+        <w:rPr>
+          <w:rFonts w:ascii="Times New Roman" w:hAnsi="Times New Roman" w:cs="Times New Roman"/>
+        </w:rPr>
+      </w:pPr>
+    </w:p>
+    <w:p>
+      <w:pPr>
+        <w:rPr>
+          <w:rFonts w:ascii="Times New Roman" w:hAnsi="Times New Roman" w:cs="Times New Roman"/>
+        </w:rPr>
+      </w:pPr>
+      <w:r>
+        <w:rPr>
+          <w:rFonts w:ascii="Times New Roman" w:hAnsi="Times New Roman" w:cs="Times New Roman"/>
+        </w:rPr>
         <w:t>Personal Contribution:</w:t>
       </w:r>
     </w:p>
     <w:p>
-      <w:r>
-        <w:t>1. Abstract</w:t>
-      </w:r>
-      <w:r>
-        <w:t xml:space="preserve"> – 50%</w:t>
-      </w:r>
-    </w:p>
-    <w:p>
-      <w:r>
-        <w:t>2. Implementation</w:t>
-      </w:r>
-      <w:r>
-        <w:t xml:space="preserve"> – 65%</w:t>
-      </w:r>
-    </w:p>
-    <w:p>
-      <w:r>
-        <w:t xml:space="preserve">3. Presentation / </w:t>
-      </w:r>
-      <w:r>
-        <w:t>P</w:t>
-      </w:r>
-      <w:r>
-        <w:t>oster</w:t>
-      </w:r>
-      <w:r>
-        <w:t xml:space="preserve"> </w:t>
-      </w:r>
-      <w:r>
-        <w:t xml:space="preserve">– </w:t>
-      </w:r>
-      <w:r>
-        <w:t>40%</w:t>
-      </w:r>
-    </w:p>
-    <w:p>
-      <w:r>
-        <w:t>4. Documentation</w:t>
-      </w:r>
-      <w:r>
-        <w:t xml:space="preserve"> </w:t>
-      </w:r>
-      <w:r>
-        <w:t>–</w:t>
-      </w:r>
-      <w:r>
-        <w:t xml:space="preserve"> 100%</w:t>
-      </w:r>
-    </w:p>
-    <w:p>
-      <w:r>
-        <w:t>5. Research paper</w:t>
-      </w:r>
-      <w:r>
-        <w:t xml:space="preserve"> </w:t>
-      </w:r>
-      <w:r>
-        <w:t>–</w:t>
-      </w:r>
-      <w:r>
-        <w:t xml:space="preserve"> 50%</w:t>
-      </w:r>
-    </w:p>
-    <w:p/>
+      <w:pPr>
+        <w:rPr>
+          <w:rFonts w:ascii="Times New Roman" w:hAnsi="Times New Roman" w:cs="Times New Roman"/>
+        </w:rPr>
+      </w:pPr>
+      <w:r>
+        <w:rPr>
+          <w:rFonts w:ascii="Times New Roman" w:hAnsi="Times New Roman" w:cs="Times New Roman"/>
+        </w:rPr>
+        <w:t>1. Abstract – 50%</w:t>
+      </w:r>
+    </w:p>
+    <w:p>
+      <w:pPr>
+        <w:pStyle w:val="ListParagraph"/>
+        <w:numPr>
+          <w:ilvl w:val="0"/>
+          <w:numId w:val="1"/>
+        </w:numPr>
+        <w:rPr>
+          <w:rFonts w:ascii="Times New Roman" w:hAnsi="Times New Roman" w:cs="Times New Roman"/>
+        </w:rPr>
+      </w:pPr>
+      <w:r>
+        <w:rPr>
+          <w:rFonts w:ascii="Times New Roman" w:hAnsi="Times New Roman" w:cs="Times New Roman"/>
+        </w:rPr>
+        <w:t>I rewrote the abstract, based off of the rough draft given to me.</w:t>
+      </w:r>
+    </w:p>
+    <w:p>
+      <w:pPr>
+        <w:rPr>
+          <w:rFonts w:ascii="Times New Roman" w:hAnsi="Times New Roman" w:cs="Times New Roman"/>
+        </w:rPr>
+      </w:pPr>
+      <w:r>
+        <w:rPr>
+          <w:rFonts w:ascii="Times New Roman" w:hAnsi="Times New Roman" w:cs="Times New Roman"/>
+        </w:rPr>
+        <w:t xml:space="preserve">2. Implementation – </w:t>
+      </w:r>
+      <w:r>
+        <w:rPr>
+          <w:rFonts w:ascii="Times New Roman" w:hAnsi="Times New Roman" w:cs="Times New Roman"/>
+        </w:rPr>
+        <w:t>9</w:t>
+      </w:r>
+      <w:r>
+        <w:rPr>
+          <w:rFonts w:ascii="Times New Roman" w:hAnsi="Times New Roman" w:cs="Times New Roman"/>
+        </w:rPr>
+        <w:t>5%</w:t>
+      </w:r>
+    </w:p>
+    <w:p>
+      <w:pPr>
+        <w:pStyle w:val="ListParagraph"/>
+        <w:numPr>
+          <w:ilvl w:val="0"/>
+          <w:numId w:val="1"/>
+        </w:numPr>
+        <w:rPr>
+          <w:rFonts w:ascii="Times New Roman" w:hAnsi="Times New Roman" w:cs="Times New Roman"/>
+        </w:rPr>
+      </w:pPr>
+      <w:r>
+        <w:rPr>
+          <w:rFonts w:ascii="Times New Roman" w:hAnsi="Times New Roman" w:cs="Times New Roman"/>
+        </w:rPr>
+        <w:t>I wrote the entire front-end.</w:t>
+      </w:r>
+    </w:p>
+    <w:p>
+      <w:pPr>
+        <w:pStyle w:val="ListParagraph"/>
+        <w:numPr>
+          <w:ilvl w:val="0"/>
+          <w:numId w:val="1"/>
+        </w:numPr>
+        <w:rPr>
+          <w:rFonts w:ascii="Times New Roman" w:hAnsi="Times New Roman" w:cs="Times New Roman"/>
+        </w:rPr>
+      </w:pPr>
+      <w:r>
+        <w:rPr>
+          <w:rFonts w:ascii="Times New Roman" w:hAnsi="Times New Roman" w:cs="Times New Roman"/>
+        </w:rPr>
+        <w:t>I wrote the back-end ChromaDB and RAG implementation.</w:t>
+      </w:r>
+    </w:p>
+    <w:p>
+      <w:pPr>
+        <w:pStyle w:val="ListParagraph"/>
+        <w:numPr>
+          <w:ilvl w:val="0"/>
+          <w:numId w:val="1"/>
+        </w:numPr>
+        <w:rPr>
+          <w:rFonts w:ascii="Times New Roman" w:hAnsi="Times New Roman" w:cs="Times New Roman"/>
+        </w:rPr>
+      </w:pPr>
+      <w:r>
+        <w:rPr>
+          <w:rFonts w:ascii="Times New Roman" w:hAnsi="Times New Roman" w:cs="Times New Roman"/>
+        </w:rPr>
+        <w:t>I wrote the API endpoints, except for the /questions, on that I heavily revised it.</w:t>
+      </w:r>
+    </w:p>
+    <w:p>
+      <w:pPr>
+        <w:pStyle w:val="ListParagraph"/>
+        <w:numPr>
+          <w:ilvl w:val="0"/>
+          <w:numId w:val="1"/>
+        </w:numPr>
+        <w:rPr>
+          <w:rFonts w:ascii="Times New Roman" w:hAnsi="Times New Roman" w:cs="Times New Roman"/>
+        </w:rPr>
+      </w:pPr>
+      <w:r>
+        <w:rPr>
+          <w:rFonts w:ascii="Times New Roman" w:hAnsi="Times New Roman" w:cs="Times New Roman"/>
+        </w:rPr>
+        <w:t>I gathered all the context information and converted the PDFs to TXTs, and cleaned up about 60% of those files so they did not have null charters and other errors.</w:t>
+      </w:r>
+    </w:p>
+    <w:p>
+      <w:pPr>
+        <w:rPr>
+          <w:rFonts w:ascii="Times New Roman" w:hAnsi="Times New Roman" w:cs="Times New Roman"/>
+        </w:rPr>
+      </w:pPr>
+      <w:r>
+        <w:rPr>
+          <w:rFonts w:ascii="Times New Roman" w:hAnsi="Times New Roman" w:cs="Times New Roman"/>
+        </w:rPr>
+        <w:t>3. Presentation / Poster – 40%</w:t>
+      </w:r>
+    </w:p>
+    <w:p>
+      <w:pPr>
+        <w:pStyle w:val="ListParagraph"/>
+        <w:numPr>
+          <w:ilvl w:val="0"/>
+          <w:numId w:val="2"/>
+        </w:numPr>
+        <w:rPr>
+          <w:rFonts w:ascii="Times New Roman" w:hAnsi="Times New Roman" w:cs="Times New Roman"/>
+        </w:rPr>
+      </w:pPr>
+      <w:r>
+        <w:rPr>
+          <w:rFonts w:ascii="Times New Roman" w:hAnsi="Times New Roman" w:cs="Times New Roman"/>
+        </w:rPr>
+        <w:t>I did the revisions and the graphics for the poster.</w:t>
+      </w:r>
+    </w:p>
+    <w:p>
+      <w:pPr>
+        <w:rPr>
+          <w:rFonts w:ascii="Times New Roman" w:hAnsi="Times New Roman" w:cs="Times New Roman"/>
+        </w:rPr>
+      </w:pPr>
+      <w:r>
+        <w:rPr>
+          <w:rFonts w:ascii="Times New Roman" w:hAnsi="Times New Roman" w:cs="Times New Roman"/>
+        </w:rPr>
+        <w:t>4. Documentation – 100%</w:t>
+      </w:r>
+    </w:p>
+    <w:p>
+      <w:pPr>
+        <w:pStyle w:val="ListParagraph"/>
+        <w:numPr>
+          <w:ilvl w:val="0"/>
+          <w:numId w:val="2"/>
+        </w:numPr>
+        <w:rPr>
+          <w:rFonts w:ascii="Times New Roman" w:hAnsi="Times New Roman" w:cs="Times New Roman"/>
+        </w:rPr>
+      </w:pPr>
+      <w:r>
+        <w:rPr>
+          <w:rFonts w:ascii="Times New Roman" w:hAnsi="Times New Roman" w:cs="Times New Roman"/>
+        </w:rPr>
+        <w:t>I wrote up all of the documentation on GitHub.</w:t>
+      </w:r>
+    </w:p>
+    <w:p>
+      <w:pPr>
+        <w:rPr>
+          <w:rFonts w:ascii="Times New Roman" w:hAnsi="Times New Roman" w:cs="Times New Roman"/>
+        </w:rPr>
+      </w:pPr>
+      <w:r>
+        <w:rPr>
+          <w:rFonts w:ascii="Times New Roman" w:hAnsi="Times New Roman" w:cs="Times New Roman"/>
+        </w:rPr>
+        <w:t xml:space="preserve">5. Research paper – </w:t>
+      </w:r>
+      <w:r>
+        <w:rPr>
+          <w:rFonts w:ascii="Times New Roman" w:hAnsi="Times New Roman" w:cs="Times New Roman"/>
+        </w:rPr>
+        <w:t>7</w:t>
+      </w:r>
+      <w:r>
+        <w:rPr>
+          <w:rFonts w:ascii="Times New Roman" w:hAnsi="Times New Roman" w:cs="Times New Roman"/>
+        </w:rPr>
+        <w:t>5</w:t>
+      </w:r>
+      <w:r>
+        <w:rPr>
+          <w:rFonts w:ascii="Times New Roman" w:hAnsi="Times New Roman" w:cs="Times New Roman"/>
+        </w:rPr>
+        <w:t>%</w:t>
+      </w:r>
+    </w:p>
+    <w:p>
+      <w:pPr>
+        <w:pStyle w:val="ListParagraph"/>
+        <w:numPr>
+          <w:ilvl w:val="0"/>
+          <w:numId w:val="2"/>
+        </w:numPr>
+        <w:rPr>
+          <w:rFonts w:ascii="Times New Roman" w:hAnsi="Times New Roman" w:cs="Times New Roman"/>
+        </w:rPr>
+      </w:pPr>
+      <w:r>
+        <w:rPr>
+          <w:rFonts w:ascii="Times New Roman" w:hAnsi="Times New Roman" w:cs="Times New Roman"/>
+        </w:rPr>
+        <w:t>I rewrote the entire paper.</w:t>
+      </w:r>
+    </w:p>
+    <w:p>
+      <w:pPr>
+        <w:pStyle w:val="ListParagraph"/>
+        <w:numPr>
+          <w:ilvl w:val="0"/>
+          <w:numId w:val="2"/>
+        </w:numPr>
+        <w:rPr>
+          <w:rFonts w:ascii="Times New Roman" w:hAnsi="Times New Roman" w:cs="Times New Roman"/>
+        </w:rPr>
+      </w:pPr>
+      <w:r>
+        <w:rPr>
+          <w:rFonts w:ascii="Times New Roman" w:hAnsi="Times New Roman" w:cs="Times New Roman"/>
+        </w:rPr>
+        <w:t>I wrote the Approach and Methodology, Future Works, and Conclusion parts.</w:t>
+      </w:r>
+    </w:p>
+    <w:p>
+      <w:pPr>
+        <w:pStyle w:val="ListParagraph"/>
+        <w:numPr>
+          <w:ilvl w:val="0"/>
+          <w:numId w:val="2"/>
+        </w:numPr>
+        <w:rPr>
+          <w:rFonts w:ascii="Times New Roman" w:hAnsi="Times New Roman" w:cs="Times New Roman"/>
+        </w:rPr>
+      </w:pPr>
+      <w:r>
+        <w:rPr>
+          <w:rFonts w:ascii="Times New Roman" w:hAnsi="Times New Roman" w:cs="Times New Roman"/>
+        </w:rPr>
+        <w:t>I rewrote the Introduction and Related Works sections</w:t>
+      </w:r>
+      <w:r>
+        <w:rPr>
+          <w:rFonts w:ascii="Times New Roman" w:hAnsi="Times New Roman" w:cs="Times New Roman"/>
+        </w:rPr>
+        <w:t>, including fixing plagiarism and adding missing information</w:t>
+      </w:r>
+      <w:r>
+        <w:rPr>
+          <w:rFonts w:ascii="Times New Roman" w:hAnsi="Times New Roman" w:cs="Times New Roman"/>
+        </w:rPr>
+        <w:t>.</w:t>
+      </w:r>
+    </w:p>
+    <w:p>
+      <w:pPr>
+        <w:pStyle w:val="ListParagraph"/>
+        <w:numPr>
+          <w:ilvl w:val="0"/>
+          <w:numId w:val="2"/>
+        </w:numPr>
+        <w:rPr>
+          <w:rFonts w:ascii="Times New Roman" w:hAnsi="Times New Roman" w:cs="Times New Roman"/>
+        </w:rPr>
+      </w:pPr>
+      <w:r>
+        <w:rPr>
+          <w:rFonts w:ascii="Times New Roman" w:hAnsi="Times New Roman" w:cs="Times New Roman"/>
+        </w:rPr>
+        <w:t xml:space="preserve">I did </w:t>
+      </w:r>
+      <w:r>
+        <w:rPr>
+          <w:rFonts w:ascii="Times New Roman" w:hAnsi="Times New Roman" w:cs="Times New Roman"/>
+        </w:rPr>
+        <w:t>some of the research</w:t>
+      </w:r>
+      <w:r>
+        <w:rPr>
+          <w:rFonts w:ascii="Times New Roman" w:hAnsi="Times New Roman" w:cs="Times New Roman"/>
+        </w:rPr>
+        <w:t>, mostly on the environmental and cost impacts.</w:t>
+      </w:r>
+    </w:p>
+    <w:p>
+      <w:pPr>
+        <w:rPr>
+          <w:rFonts w:ascii="Times New Roman" w:hAnsi="Times New Roman" w:cs="Times New Roman"/>
+        </w:rPr>
+      </w:pPr>
+    </w:p>
     <w:sectPr>
       <w:pgSz w:w="12240" w:h="15840"/>
       <w:pgMar w:top="1440" w:right="1440" w:bottom="1440" w:left="1440" w:header="720" w:footer="720" w:gutter="0"/>
@@ -161,6 +535,243 @@
     </w:sectPr>
   </w:body>
 </w:document>
+</file>
+
+<file path=word/numbering.xml><?xml version="1.0" encoding="utf-8"?>
+<w:numbering xmlns:wpc="http://schemas.microsoft.com/office/word/2010/wordprocessingCanvas" xmlns:cx="http://schemas.microsoft.com/office/drawing/2014/chartex" xmlns:cx1="http://schemas.microsoft.com/office/drawing/2015/9/8/chartex" xmlns:cx2="http://schemas.microsoft.com/office/drawing/2015/10/21/chartex" xmlns:cx3="http://schemas.microsoft.com/office/drawing/2016/5/9/chartex" xmlns:cx4="http://schemas.microsoft.com/office/drawing/2016/5/10/chartex" xmlns:cx5="http://schemas.microsoft.com/office/drawing/2016/5/11/chartex" xmlns:cx6="http://schemas.microsoft.com/office/drawing/2016/5/12/chartex" xmlns:cx7="http://schemas.microsoft.com/office/drawing/2016/5/13/chartex" xmlns:cx8="http://schemas.microsoft.com/office/drawing/2016/5/14/chartex" xmlns:mc="http://schemas.openxmlformats.org/markup-compatibility/2006" xmlns:aink="http://schemas.microsoft.com/office/drawing/2016/ink" xmlns:am3d="http://schemas.microsoft.com/office/drawing/2017/model3d" xmlns:o="urn:schemas-microsoft-com:office:office" xmlns:oel="http://schemas.microsoft.com/office/2019/extlst" xmlns:r="http://schemas.openxmlformats.org/officeDocument/2006/relationships" xmlns:m="http://schemas.openxmlformats.org/officeDocument/2006/math" xmlns:v="urn:schemas-microsoft-com:vml" xmlns:wp14="http://schemas.microsoft.com/office/word/2010/wordprocessingDrawing" xmlns:wp="http://schemas.openxmlformats.org/drawingml/2006/wordprocessingDrawing" xmlns:w10="urn:schemas-microsoft-com:office:word" xmlns:w="http://schemas.openxmlformats.org/wordprocessingml/2006/main" xmlns:w14="http://schemas.microsoft.com/office/word/2010/wordml" xmlns:w15="http://schemas.microsoft.com/office/word/2012/wordml" xmlns:w16cex="http://schemas.microsoft.com/office/word/2018/wordml/cex" xmlns:w16cid="http://schemas.microsoft.com/office/word/2016/wordml/cid" xmlns:w16="http://schemas.microsoft.com/office/word/2018/wordml" xmlns:w16du="http://schemas.microsoft.com/office/word/2023/wordml/word16du" xmlns:w16sdtdh="http://schemas.microsoft.com/office/word/2020/wordml/sdtdatahash" xmlns:w16sdtfl="http://schemas.microsoft.com/office/word/2024/wordml/sdtformatlock" xmlns:w16se="http://schemas.microsoft.com/office/word/2015/wordml/symex" xmlns:wpg="http://schemas.microsoft.com/office/word/2010/wordprocessingGroup" xmlns:wpi="http://schemas.microsoft.com/office/word/2010/wordprocessingInk" xmlns:wne="http://schemas.microsoft.com/office/word/2006/wordml" xmlns:wps="http://schemas.microsoft.com/office/word/2010/wordprocessingShape" mc:Ignorable="w14 w15 w16se w16cid w16 w16cex w16sdtdh w16sdtfl w16du wp14">
+  <w:abstractNum w:abstractNumId="0" w15:restartNumberingAfterBreak="0">
+    <w:nsid w:val="022627AB"/>
+    <w:multiLevelType w:val="hybridMultilevel"/>
+    <w:tmpl w:val="6864555E"/>
+    <w:lvl w:ilvl="0" w:tplc="04090001">
+      <w:start w:val="1"/>
+      <w:numFmt w:val="bullet"/>
+      <w:lvlText w:val=""/>
+      <w:lvlJc w:val="left"/>
+      <w:pPr>
+        <w:ind w:left="720" w:hanging="360"/>
+      </w:pPr>
+      <w:rPr>
+        <w:rFonts w:ascii="Symbol" w:hAnsi="Symbol" w:hint="default"/>
+      </w:rPr>
+    </w:lvl>
+    <w:lvl w:ilvl="1" w:tplc="04090003" w:tentative="1">
+      <w:start w:val="1"/>
+      <w:numFmt w:val="bullet"/>
+      <w:lvlText w:val="o"/>
+      <w:lvlJc w:val="left"/>
+      <w:pPr>
+        <w:ind w:left="1440" w:hanging="360"/>
+      </w:pPr>
+      <w:rPr>
+        <w:rFonts w:ascii="Courier New" w:hAnsi="Courier New" w:cs="Courier New" w:hint="default"/>
+      </w:rPr>
+    </w:lvl>
+    <w:lvl w:ilvl="2" w:tplc="04090005" w:tentative="1">
+      <w:start w:val="1"/>
+      <w:numFmt w:val="bullet"/>
+      <w:lvlText w:val=""/>
+      <w:lvlJc w:val="left"/>
+      <w:pPr>
+        <w:ind w:left="2160" w:hanging="360"/>
+      </w:pPr>
+      <w:rPr>
+        <w:rFonts w:ascii="Wingdings" w:hAnsi="Wingdings" w:hint="default"/>
+      </w:rPr>
+    </w:lvl>
+    <w:lvl w:ilvl="3" w:tplc="04090001" w:tentative="1">
+      <w:start w:val="1"/>
+      <w:numFmt w:val="bullet"/>
+      <w:lvlText w:val=""/>
+      <w:lvlJc w:val="left"/>
+      <w:pPr>
+        <w:ind w:left="2880" w:hanging="360"/>
+      </w:pPr>
+      <w:rPr>
+        <w:rFonts w:ascii="Symbol" w:hAnsi="Symbol" w:hint="default"/>
+      </w:rPr>
+    </w:lvl>
+    <w:lvl w:ilvl="4" w:tplc="04090003" w:tentative="1">
+      <w:start w:val="1"/>
+      <w:numFmt w:val="bullet"/>
+      <w:lvlText w:val="o"/>
+      <w:lvlJc w:val="left"/>
+      <w:pPr>
+        <w:ind w:left="3600" w:hanging="360"/>
+      </w:pPr>
+      <w:rPr>
+        <w:rFonts w:ascii="Courier New" w:hAnsi="Courier New" w:cs="Courier New" w:hint="default"/>
+      </w:rPr>
+    </w:lvl>
+    <w:lvl w:ilvl="5" w:tplc="04090005" w:tentative="1">
+      <w:start w:val="1"/>
+      <w:numFmt w:val="bullet"/>
+      <w:lvlText w:val=""/>
+      <w:lvlJc w:val="left"/>
+      <w:pPr>
+        <w:ind w:left="4320" w:hanging="360"/>
+      </w:pPr>
+      <w:rPr>
+        <w:rFonts w:ascii="Wingdings" w:hAnsi="Wingdings" w:hint="default"/>
+      </w:rPr>
+    </w:lvl>
+    <w:lvl w:ilvl="6" w:tplc="04090001" w:tentative="1">
+      <w:start w:val="1"/>
+      <w:numFmt w:val="bullet"/>
+      <w:lvlText w:val=""/>
+      <w:lvlJc w:val="left"/>
+      <w:pPr>
+        <w:ind w:left="5040" w:hanging="360"/>
+      </w:pPr>
+      <w:rPr>
+        <w:rFonts w:ascii="Symbol" w:hAnsi="Symbol" w:hint="default"/>
+      </w:rPr>
+    </w:lvl>
+    <w:lvl w:ilvl="7" w:tplc="04090003" w:tentative="1">
+      <w:start w:val="1"/>
+      <w:numFmt w:val="bullet"/>
+      <w:lvlText w:val="o"/>
+      <w:lvlJc w:val="left"/>
+      <w:pPr>
+        <w:ind w:left="5760" w:hanging="360"/>
+      </w:pPr>
+      <w:rPr>
+        <w:rFonts w:ascii="Courier New" w:hAnsi="Courier New" w:cs="Courier New" w:hint="default"/>
+      </w:rPr>
+    </w:lvl>
+    <w:lvl w:ilvl="8" w:tplc="04090005" w:tentative="1">
+      <w:start w:val="1"/>
+      <w:numFmt w:val="bullet"/>
+      <w:lvlText w:val=""/>
+      <w:lvlJc w:val="left"/>
+      <w:pPr>
+        <w:ind w:left="6480" w:hanging="360"/>
+      </w:pPr>
+      <w:rPr>
+        <w:rFonts w:ascii="Wingdings" w:hAnsi="Wingdings" w:hint="default"/>
+      </w:rPr>
+    </w:lvl>
+  </w:abstractNum>
+  <w:abstractNum w:abstractNumId="1" w15:restartNumberingAfterBreak="0">
+    <w:nsid w:val="56BD5179"/>
+    <w:multiLevelType w:val="hybridMultilevel"/>
+    <w:tmpl w:val="5D749B3C"/>
+    <w:lvl w:ilvl="0" w:tplc="04090001">
+      <w:start w:val="1"/>
+      <w:numFmt w:val="bullet"/>
+      <w:lvlText w:val=""/>
+      <w:lvlJc w:val="left"/>
+      <w:pPr>
+        <w:ind w:left="720" w:hanging="360"/>
+      </w:pPr>
+      <w:rPr>
+        <w:rFonts w:ascii="Symbol" w:hAnsi="Symbol" w:hint="default"/>
+      </w:rPr>
+    </w:lvl>
+    <w:lvl w:ilvl="1" w:tplc="04090003" w:tentative="1">
+      <w:start w:val="1"/>
+      <w:numFmt w:val="bullet"/>
+      <w:lvlText w:val="o"/>
+      <w:lvlJc w:val="left"/>
+      <w:pPr>
+        <w:ind w:left="1440" w:hanging="360"/>
+      </w:pPr>
+      <w:rPr>
+        <w:rFonts w:ascii="Courier New" w:hAnsi="Courier New" w:cs="Courier New" w:hint="default"/>
+      </w:rPr>
+    </w:lvl>
+    <w:lvl w:ilvl="2" w:tplc="04090005" w:tentative="1">
+      <w:start w:val="1"/>
+      <w:numFmt w:val="bullet"/>
+      <w:lvlText w:val=""/>
+      <w:lvlJc w:val="left"/>
+      <w:pPr>
+        <w:ind w:left="2160" w:hanging="360"/>
+      </w:pPr>
+      <w:rPr>
+        <w:rFonts w:ascii="Wingdings" w:hAnsi="Wingdings" w:hint="default"/>
+      </w:rPr>
+    </w:lvl>
+    <w:lvl w:ilvl="3" w:tplc="04090001" w:tentative="1">
+      <w:start w:val="1"/>
+      <w:numFmt w:val="bullet"/>
+      <w:lvlText w:val=""/>
+      <w:lvlJc w:val="left"/>
+      <w:pPr>
+        <w:ind w:left="2880" w:hanging="360"/>
+      </w:pPr>
+      <w:rPr>
+        <w:rFonts w:ascii="Symbol" w:hAnsi="Symbol" w:hint="default"/>
+      </w:rPr>
+    </w:lvl>
+    <w:lvl w:ilvl="4" w:tplc="04090003" w:tentative="1">
+      <w:start w:val="1"/>
+      <w:numFmt w:val="bullet"/>
+      <w:lvlText w:val="o"/>
+      <w:lvlJc w:val="left"/>
+      <w:pPr>
+        <w:ind w:left="3600" w:hanging="360"/>
+      </w:pPr>
+      <w:rPr>
+        <w:rFonts w:ascii="Courier New" w:hAnsi="Courier New" w:cs="Courier New" w:hint="default"/>
+      </w:rPr>
+    </w:lvl>
+    <w:lvl w:ilvl="5" w:tplc="04090005" w:tentative="1">
+      <w:start w:val="1"/>
+      <w:numFmt w:val="bullet"/>
+      <w:lvlText w:val=""/>
+      <w:lvlJc w:val="left"/>
+      <w:pPr>
+        <w:ind w:left="4320" w:hanging="360"/>
+      </w:pPr>
+      <w:rPr>
+        <w:rFonts w:ascii="Wingdings" w:hAnsi="Wingdings" w:hint="default"/>
+      </w:rPr>
+    </w:lvl>
+    <w:lvl w:ilvl="6" w:tplc="04090001" w:tentative="1">
+      <w:start w:val="1"/>
+      <w:numFmt w:val="bullet"/>
+      <w:lvlText w:val=""/>
+      <w:lvlJc w:val="left"/>
+      <w:pPr>
+        <w:ind w:left="5040" w:hanging="360"/>
+      </w:pPr>
+      <w:rPr>
+        <w:rFonts w:ascii="Symbol" w:hAnsi="Symbol" w:hint="default"/>
+      </w:rPr>
+    </w:lvl>
+    <w:lvl w:ilvl="7" w:tplc="04090003" w:tentative="1">
+      <w:start w:val="1"/>
+      <w:numFmt w:val="bullet"/>
+      <w:lvlText w:val="o"/>
+      <w:lvlJc w:val="left"/>
+      <w:pPr>
+        <w:ind w:left="5760" w:hanging="360"/>
+      </w:pPr>
+      <w:rPr>
+        <w:rFonts w:ascii="Courier New" w:hAnsi="Courier New" w:cs="Courier New" w:hint="default"/>
+      </w:rPr>
+    </w:lvl>
+    <w:lvl w:ilvl="8" w:tplc="04090005" w:tentative="1">
+      <w:start w:val="1"/>
+      <w:numFmt w:val="bullet"/>
+      <w:lvlText w:val=""/>
+      <w:lvlJc w:val="left"/>
+      <w:pPr>
+        <w:ind w:left="6480" w:hanging="360"/>
+      </w:pPr>
+      <w:rPr>
+        <w:rFonts w:ascii="Wingdings" w:hAnsi="Wingdings" w:hint="default"/>
+      </w:rPr>
+    </w:lvl>
+  </w:abstractNum>
+  <w:num w:numId="1" w16cid:durableId="1605959704">
+    <w:abstractNumId w:val="1"/>
+  </w:num>
+  <w:num w:numId="2" w16cid:durableId="1424494388">
+    <w:abstractNumId w:val="0"/>
+  </w:num>
+</w:numbering>
 </file>
 
 <file path=word/styles.xml><?xml version="1.0" encoding="utf-8"?>
@@ -766,6 +1377,7 @@
   <w:style w:type="character" w:default="1" w:styleId="DefaultParagraphFont">
     <w:name w:val="Default Paragraph Font"/>
     <w:uiPriority w:val="1"/>
+    <w:semiHidden/>
     <w:unhideWhenUsed/>
   </w:style>
   <w:style w:type="table" w:default="1" w:styleId="TableNormal">

</xml_diff>